<commit_message>
Added a function to create sliders, still has a bug
</commit_message>
<xml_diff>
--- a/Assignment2-Fall2013.docx
+++ b/Assignment2-Fall2013.docx
@@ -17,8 +17,6 @@
           <w:szCs w:val="29"/>
         </w:rPr>
       </w:pPr>
-      <w:bookmarkStart w:id="0" w:name="_GoBack"/>
-      <w:bookmarkEnd w:id="0"/>
       <w:r>
         <w:rPr>
           <w:rFonts w:ascii="inherit" w:eastAsia="Times New Roman" w:hAnsi="inherit" w:cs="Lucida Grande"/>
@@ -189,7 +187,27 @@
           <w:bCs/>
           <w:color w:val="111111"/>
         </w:rPr>
-        <w:t>Monday, October 11, 2013</w:t>
+        <w:t>Monday, Oc</w:t>
+      </w:r>
+      <w:r>
+        <w:rPr>
+          <w:rFonts w:ascii="inherit" w:eastAsia="Times New Roman" w:hAnsi="inherit" w:cs="Lucida Grande"/>
+          <w:b/>
+          <w:bCs/>
+          <w:color w:val="111111"/>
+        </w:rPr>
+        <w:t>tober 2</w:t>
+      </w:r>
+      <w:bookmarkStart w:id="0" w:name="_GoBack"/>
+      <w:bookmarkEnd w:id="0"/>
+      <w:r>
+        <w:rPr>
+          <w:rFonts w:ascii="inherit" w:eastAsia="Times New Roman" w:hAnsi="inherit" w:cs="Lucida Grande"/>
+          <w:b/>
+          <w:bCs/>
+          <w:color w:val="111111"/>
+        </w:rPr>
+        <w:t>1, 2013</w:t>
       </w:r>
       <w:r>
         <w:rPr>

</xml_diff>